<commit_message>
docs: edit names lernportfolio
</commit_message>
<xml_diff>
--- a/Lernportfolio M324.docx
+++ b/Lernportfolio M324.docx
@@ -99,14 +99,16 @@
       <w:rPr>
         <w:lang w:val="fr-CH"/>
       </w:rPr>
-      <w:t>M324</w:t>
+      <w:t xml:space="preserve">M324 Claude Mathys, Nikita </w:t>
     </w:r>
+    <w:proofErr w:type="spellStart"/>
     <w:r>
       <w:rPr>
         <w:lang w:val="fr-CH"/>
       </w:rPr>
-      <w:t xml:space="preserve"> Claude Mathys, Nikita Zenger, Carina Cordes</w:t>
+      <w:t>Zenger</w:t>
     </w:r>
+    <w:proofErr w:type="spellEnd"/>
   </w:p>
 </w:hdr>
 </file>

</xml_diff>